<commit_message>
next change for plan file
</commit_message>
<xml_diff>
--- a/RESOURCE MANAGER.docx
+++ b/RESOURCE MANAGER.docx
@@ -141,6 +141,21 @@
     </w:p>
     <w:p>
       <w:pPr>
+        <w:rPr>
+          <w:b/>
+          <w:bCs/>
+        </w:rPr>
+      </w:pPr>
+      <w:r>
+        <w:rPr>
+          <w:b/>
+          <w:bCs/>
+        </w:rPr>
+        <w:t>ONLY ONE AUTHORITY</w:t>
+      </w:r>
+    </w:p>
+    <w:p>
+      <w:pPr>
         <w:pStyle w:val="ListParagraph"/>
         <w:numPr>
           <w:ilvl w:val="0"/>
@@ -376,6 +391,7 @@
         </w:numPr>
       </w:pPr>
       <w:r>
+        <w:lastRenderedPageBreak/>
         <w:t>Date (yyyy-mm-dd)</w:t>
       </w:r>
     </w:p>
@@ -397,7 +413,6 @@
         </w:numPr>
       </w:pPr>
       <w:r>
-        <w:lastRenderedPageBreak/>
         <w:t>ADMIN</w:t>
       </w:r>
     </w:p>
@@ -481,6 +496,15 @@
       <w:r>
         <w:t>Window 1</w:t>
       </w:r>
+      <w:r>
+        <w:t xml:space="preserve"> -</w:t>
+      </w:r>
+      <w:r>
+        <w:sym w:font="Wingdings" w:char="F0E0"/>
+      </w:r>
+      <w:r>
+        <w:t>prathmesh</w:t>
+      </w:r>
     </w:p>
     <w:p>
       <w:pPr>
@@ -532,6 +556,12 @@
       <w:r>
         <w:t>Window 2</w:t>
       </w:r>
+      <w:r>
+        <w:sym w:font="Wingdings" w:char="F0E0"/>
+      </w:r>
+      <w:r>
+        <w:t>aniket</w:t>
+      </w:r>
     </w:p>
     <w:p>
       <w:pPr>
@@ -565,6 +595,15 @@
       <w:r>
         <w:t>Winow 3</w:t>
       </w:r>
+      <w:r>
+        <w:t xml:space="preserve"> </w:t>
+      </w:r>
+      <w:r>
+        <w:sym w:font="Wingdings" w:char="F0E0"/>
+      </w:r>
+      <w:r>
+        <w:t>saurabh</w:t>
+      </w:r>
     </w:p>
     <w:p>
       <w:pPr>
@@ -582,6 +621,15 @@
       </w:pPr>
       <w:r>
         <w:t>Password</w:t>
+      </w:r>
+    </w:p>
+    <w:p>
+      <w:pPr>
+        <w:pStyle w:val="ListParagraph"/>
+        <w:ind w:left="1080"/>
+      </w:pPr>
+      <w:r>
+        <w:t xml:space="preserve">Login </w:t>
       </w:r>
     </w:p>
     <w:p>

</xml_diff>

<commit_message>
added login page2 (window1)
</commit_message>
<xml_diff>
--- a/RESOURCE MANAGER.docx
+++ b/RESOURCE MANAGER.docx
@@ -77,6 +77,9 @@
       </w:r>
       <w:r>
         <w:t xml:space="preserve"> Prathmesh</w:t>
+      </w:r>
+      <w:r>
+        <w:t xml:space="preserve"> done</w:t>
       </w:r>
     </w:p>
     <w:p>
@@ -174,6 +177,9 @@
       <w:r>
         <w:t xml:space="preserve"> Aniket</w:t>
       </w:r>
+      <w:r>
+        <w:t xml:space="preserve"> </w:t>
+      </w:r>
     </w:p>
     <w:p>
       <w:pPr>
@@ -296,6 +302,9 @@
       </w:r>
       <w:r>
         <w:t>Saurab</w:t>
+      </w:r>
+      <w:r>
+        <w:t>h done</w:t>
       </w:r>
     </w:p>
     <w:p>
@@ -505,6 +514,9 @@
       <w:r>
         <w:t>prathmesh</w:t>
       </w:r>
+      <w:r>
+        <w:t xml:space="preserve"> done</w:t>
+      </w:r>
     </w:p>
     <w:p>
       <w:pPr>
@@ -603,6 +615,9 @@
       </w:r>
       <w:r>
         <w:t>saurabh</w:t>
+      </w:r>
+      <w:r>
+        <w:t xml:space="preserve"> done</w:t>
       </w:r>
     </w:p>
     <w:p>

</xml_diff>